<commit_message>
Version 1 - Complete Javascript & CSS
First Complete Version
</commit_message>
<xml_diff>
--- a/quiz questions - Which  of these is a cruciferous vegetable.docx
+++ b/quiz questions - Which  of these is a cruciferous vegetable.docx
@@ -49,186 +49,580 @@
       <w:pPr>
         <w:jc w:val="right"/>
       </w:pPr>
+    </w:p>
+    <w:p>
+      <w:pPr>
+        <w:rPr>
+          <w:b/>
+        </w:rPr>
+      </w:pPr>
+      <w:r>
+        <w:rPr>
+          <w:b/>
+        </w:rPr>
+        <w:t>Why is salmon good for you?</w:t>
+      </w:r>
+    </w:p>
+    <w:p>
+      <w:pPr>
+        <w:rPr>
+          <w:rFonts w:ascii="Georgia" w:hAnsi="Georgia"/>
+          <w:color w:val="333333"/>
+          <w:sz w:val="21"/>
+          <w:szCs w:val="21"/>
+        </w:rPr>
+      </w:pPr>
+      <w:r>
+        <w:tab/>
+      </w:r>
+      <w:proofErr w:type="gramStart"/>
+      <w:r>
+        <w:t>-r</w:t>
+      </w:r>
+      <w:r>
+        <w:rPr>
+          <w:rFonts w:ascii="Georgia" w:hAnsi="Georgia"/>
+          <w:color w:val="333333"/>
+          <w:sz w:val="21"/>
+          <w:szCs w:val="21"/>
+        </w:rPr>
+        <w:t>ich in vitamin D and omega-3 fatty acids, which will protect your heart.</w:t>
+      </w:r>
+      <w:proofErr w:type="gramEnd"/>
+    </w:p>
+    <w:p>
+      <w:pPr>
+        <w:rPr>
+          <w:rFonts w:ascii="Georgia" w:hAnsi="Georgia"/>
+          <w:color w:val="333333"/>
+          <w:sz w:val="21"/>
+          <w:szCs w:val="21"/>
+        </w:rPr>
+      </w:pPr>
+    </w:p>
+    <w:p>
+      <w:pPr>
+        <w:rPr>
+          <w:rFonts w:ascii="Georgia" w:hAnsi="Georgia"/>
+          <w:b/>
+          <w:color w:val="333333"/>
+          <w:sz w:val="21"/>
+          <w:szCs w:val="21"/>
+        </w:rPr>
+      </w:pPr>
+      <w:r>
+        <w:rPr>
+          <w:rFonts w:ascii="Georgia" w:hAnsi="Georgia"/>
+          <w:b/>
+          <w:color w:val="333333"/>
+          <w:sz w:val="21"/>
+          <w:szCs w:val="21"/>
+        </w:rPr>
+        <w:t>Which of these nuts has the highest antioxidant content?</w:t>
+      </w:r>
+    </w:p>
+    <w:p>
+      <w:pPr>
+        <w:rPr>
+          <w:rFonts w:ascii="Georgia" w:hAnsi="Georgia"/>
+          <w:color w:val="333333"/>
+          <w:sz w:val="21"/>
+          <w:szCs w:val="21"/>
+        </w:rPr>
+      </w:pPr>
+      <w:r>
+        <w:rPr>
+          <w:rFonts w:ascii="Georgia" w:hAnsi="Georgia"/>
+          <w:color w:val="333333"/>
+          <w:sz w:val="21"/>
+          <w:szCs w:val="21"/>
+        </w:rPr>
+        <w:tab/>
+        <w:t>-Walnuts</w:t>
+      </w:r>
+    </w:p>
+    <w:p>
+      <w:pPr>
+        <w:rPr>
+          <w:rFonts w:ascii="Georgia" w:hAnsi="Georgia"/>
+          <w:color w:val="333333"/>
+          <w:sz w:val="21"/>
+          <w:szCs w:val="21"/>
+        </w:rPr>
+      </w:pPr>
+      <w:r>
+        <w:rPr>
+          <w:rFonts w:ascii="Georgia" w:hAnsi="Georgia"/>
+          <w:color w:val="333333"/>
+          <w:sz w:val="21"/>
+          <w:szCs w:val="21"/>
+        </w:rPr>
+        <w:tab/>
+        <w:t>-</w:t>
+      </w:r>
+      <w:r>
+        <w:rPr>
+          <w:rFonts w:ascii="Georgia" w:hAnsi="Georgia"/>
+          <w:color w:val="333333"/>
+          <w:sz w:val="21"/>
+          <w:szCs w:val="21"/>
+        </w:rPr>
+        <w:t xml:space="preserve">Nuts tend to be high in calories and fat, but the </w:t>
+      </w:r>
+      <w:proofErr w:type="spellStart"/>
+      <w:r>
+        <w:rPr>
+          <w:rFonts w:ascii="Georgia" w:hAnsi="Georgia"/>
+          <w:color w:val="333333"/>
+          <w:sz w:val="21"/>
+          <w:szCs w:val="21"/>
+        </w:rPr>
+        <w:t>monosaturated</w:t>
+      </w:r>
+      <w:proofErr w:type="spellEnd"/>
+      <w:r>
+        <w:rPr>
+          <w:rFonts w:ascii="Georgia" w:hAnsi="Georgia"/>
+          <w:color w:val="333333"/>
+          <w:sz w:val="21"/>
+          <w:szCs w:val="21"/>
+        </w:rPr>
+        <w:t xml:space="preserve"> fat in nuts is healthier than the saturated fat in meat and dairy products. And their high omega-3-fatty-acid levels make them a go-to for heart health. A </w:t>
+      </w:r>
+      <w:proofErr w:type="spellStart"/>
+      <w:r>
+        <w:rPr>
+          <w:rFonts w:ascii="Georgia" w:hAnsi="Georgia"/>
+          <w:color w:val="333333"/>
+          <w:sz w:val="21"/>
+          <w:szCs w:val="21"/>
+        </w:rPr>
+        <w:t>recent</w:t>
+      </w:r>
+      <w:hyperlink r:id="rId5" w:tgtFrame="_blank" w:tooltip="study" w:history="1">
+        <w:r>
+          <w:rPr>
+            <w:rStyle w:val="Hyperlink"/>
+            <w:rFonts w:ascii="Georgia" w:hAnsi="Georgia"/>
+            <w:color w:val="1B5288"/>
+            <w:sz w:val="21"/>
+            <w:szCs w:val="21"/>
+            <w:u w:val="none"/>
+          </w:rPr>
+          <w:t>study</w:t>
+        </w:r>
+        <w:proofErr w:type="spellEnd"/>
+      </w:hyperlink>
+      <w:r>
+        <w:rPr>
+          <w:rStyle w:val="apple-converted-space"/>
+          <w:rFonts w:ascii="Georgia" w:hAnsi="Georgia"/>
+          <w:color w:val="333333"/>
+          <w:sz w:val="21"/>
+          <w:szCs w:val="21"/>
+        </w:rPr>
+        <w:t> </w:t>
+      </w:r>
+      <w:r>
+        <w:rPr>
+          <w:rFonts w:ascii="Georgia" w:hAnsi="Georgia"/>
+          <w:color w:val="333333"/>
+          <w:sz w:val="21"/>
+          <w:szCs w:val="21"/>
+        </w:rPr>
+        <w:t>also found that walnuts carry some of the highest antioxidant content among all nuts.</w:t>
+      </w:r>
+    </w:p>
+    <w:p/>
+    <w:p>
+      <w:pPr>
+        <w:rPr>
+          <w:b/>
+        </w:rPr>
+      </w:pPr>
+      <w:r>
+        <w:rPr>
+          <w:b/>
+        </w:rPr>
+        <w:t>What beneficial chemical does dark chocolate contain?</w:t>
+      </w:r>
+    </w:p>
+    <w:p>
+      <w:pPr>
+        <w:ind w:firstLine="720"/>
+        <w:rPr>
+          <w:rFonts w:ascii="Georgia" w:hAnsi="Georgia"/>
+          <w:color w:val="333333"/>
+          <w:sz w:val="21"/>
+          <w:szCs w:val="21"/>
+        </w:rPr>
+      </w:pPr>
+      <w:r>
+        <w:rPr>
+          <w:rFonts w:ascii="Georgia" w:hAnsi="Georgia"/>
+          <w:color w:val="333333"/>
+          <w:sz w:val="21"/>
+          <w:szCs w:val="21"/>
+        </w:rPr>
+        <w:t>-</w:t>
+      </w:r>
+      <w:proofErr w:type="spellStart"/>
+      <w:r>
+        <w:rPr>
+          <w:rFonts w:ascii="Georgia" w:hAnsi="Georgia"/>
+          <w:color w:val="333333"/>
+          <w:sz w:val="21"/>
+          <w:szCs w:val="21"/>
+        </w:rPr>
+        <w:t>flavonol</w:t>
+      </w:r>
+      <w:proofErr w:type="spellEnd"/>
+    </w:p>
+    <w:p>
+      <w:pPr>
+        <w:ind w:left="720"/>
+        <w:rPr>
+          <w:rFonts w:ascii="Georgia" w:hAnsi="Georgia"/>
+          <w:color w:val="333333"/>
+          <w:sz w:val="21"/>
+          <w:szCs w:val="21"/>
+        </w:rPr>
+      </w:pPr>
+      <w:r>
+        <w:rPr>
+          <w:rFonts w:ascii="Arial" w:hAnsi="Arial" w:cs="Arial"/>
+          <w:color w:val="545454"/>
+          <w:shd w:val="clear" w:color="auto" w:fill="FFFFFF"/>
+        </w:rPr>
+        <w:t>Eating a</w:t>
+      </w:r>
+      <w:r>
+        <w:rPr>
+          <w:rStyle w:val="apple-converted-space"/>
+          <w:rFonts w:ascii="Arial" w:hAnsi="Arial" w:cs="Arial"/>
+          <w:color w:val="545454"/>
+          <w:shd w:val="clear" w:color="auto" w:fill="FFFFFF"/>
+        </w:rPr>
+        <w:t> </w:t>
+      </w:r>
+      <w:r>
+        <w:rPr>
+          <w:rStyle w:val="Emphasis"/>
+          <w:rFonts w:ascii="Arial" w:hAnsi="Arial" w:cs="Arial"/>
+          <w:b/>
+          <w:bCs/>
+          <w:i w:val="0"/>
+          <w:iCs w:val="0"/>
+          <w:color w:val="545454"/>
+          <w:shd w:val="clear" w:color="auto" w:fill="FFFFFF"/>
+        </w:rPr>
+        <w:t>healthy diet</w:t>
+      </w:r>
+      <w:r>
+        <w:rPr>
+          <w:rStyle w:val="apple-converted-space"/>
+          <w:rFonts w:ascii="Arial" w:hAnsi="Arial" w:cs="Arial"/>
+          <w:color w:val="545454"/>
+          <w:shd w:val="clear" w:color="auto" w:fill="FFFFFF"/>
+        </w:rPr>
+        <w:t> </w:t>
+      </w:r>
+      <w:r>
+        <w:rPr>
+          <w:rFonts w:ascii="Arial" w:hAnsi="Arial" w:cs="Arial"/>
+          <w:color w:val="545454"/>
+          <w:shd w:val="clear" w:color="auto" w:fill="FFFFFF"/>
+        </w:rPr>
+        <w:t>is important, but sometimes can be a struggle. ... So, next</w:t>
+      </w:r>
+      <w:r>
+        <w:rPr>
+          <w:rStyle w:val="apple-converted-space"/>
+          <w:rFonts w:ascii="Arial" w:hAnsi="Arial" w:cs="Arial"/>
+          <w:color w:val="545454"/>
+          <w:shd w:val="clear" w:color="auto" w:fill="FFFFFF"/>
+        </w:rPr>
+        <w:t> </w:t>
+      </w:r>
+      <w:r>
+        <w:rPr>
+          <w:rStyle w:val="Emphasis"/>
+          <w:rFonts w:ascii="Arial" w:hAnsi="Arial" w:cs="Arial"/>
+          <w:b/>
+          <w:bCs/>
+          <w:i w:val="0"/>
+          <w:iCs w:val="0"/>
+          <w:color w:val="545454"/>
+          <w:shd w:val="clear" w:color="auto" w:fill="FFFFFF"/>
+        </w:rPr>
+        <w:t>time</w:t>
+      </w:r>
+      <w:r>
+        <w:rPr>
+          <w:rStyle w:val="apple-converted-space"/>
+          <w:rFonts w:ascii="Arial" w:hAnsi="Arial" w:cs="Arial"/>
+          <w:color w:val="545454"/>
+          <w:shd w:val="clear" w:color="auto" w:fill="FFFFFF"/>
+        </w:rPr>
+        <w:t> </w:t>
+      </w:r>
+      <w:r>
+        <w:rPr>
+          <w:rFonts w:ascii="Arial" w:hAnsi="Arial" w:cs="Arial"/>
+          <w:color w:val="545454"/>
+          <w:shd w:val="clear" w:color="auto" w:fill="FFFFFF"/>
+        </w:rPr>
+        <w:t>you are preparing something</w:t>
+      </w:r>
+      <w:r>
+        <w:rPr>
+          <w:rStyle w:val="apple-converted-space"/>
+          <w:rFonts w:ascii="Arial" w:hAnsi="Arial" w:cs="Arial"/>
+          <w:color w:val="545454"/>
+          <w:shd w:val="clear" w:color="auto" w:fill="FFFFFF"/>
+        </w:rPr>
+        <w:t> </w:t>
+      </w:r>
+      <w:r>
+        <w:rPr>
+          <w:rStyle w:val="Emphasis"/>
+          <w:rFonts w:ascii="Arial" w:hAnsi="Arial" w:cs="Arial"/>
+          <w:b/>
+          <w:bCs/>
+          <w:i w:val="0"/>
+          <w:iCs w:val="0"/>
+          <w:color w:val="545454"/>
+          <w:shd w:val="clear" w:color="auto" w:fill="FFFFFF"/>
+        </w:rPr>
+        <w:t>healthy</w:t>
+      </w:r>
+      <w:r>
+        <w:rPr>
+          <w:rFonts w:ascii="Arial" w:hAnsi="Arial" w:cs="Arial"/>
+          <w:color w:val="545454"/>
+          <w:shd w:val="clear" w:color="auto" w:fill="FFFFFF"/>
+        </w:rPr>
+        <w:t>, make sure that you ...Pumpkin is a low-calorie vegetable ...</w:t>
+      </w:r>
+      <w:r>
+        <w:rPr>
+          <w:rFonts w:ascii="Arial" w:hAnsi="Arial" w:cs="Arial"/>
+          <w:color w:val="545454"/>
+          <w:shd w:val="clear" w:color="auto" w:fill="FFFFFF"/>
+        </w:rPr>
+        <w:t xml:space="preserve"> </w:t>
+      </w:r>
+      <w:r>
+        <w:rPr>
+          <w:rFonts w:ascii="Arial" w:hAnsi="Arial" w:cs="Arial"/>
+          <w:color w:val="545454"/>
+          <w:shd w:val="clear" w:color="auto" w:fill="FFFFFF"/>
+        </w:rPr>
+        <w:t>Black beans even have a small amount of omega-3 fatty acids ..</w:t>
+      </w:r>
+    </w:p>
+    <w:p>
+      <w:pPr>
+        <w:rPr>
+          <w:rFonts w:ascii="Georgia" w:hAnsi="Georgia"/>
+          <w:b/>
+          <w:color w:val="333333"/>
+          <w:sz w:val="21"/>
+          <w:szCs w:val="21"/>
+        </w:rPr>
+      </w:pPr>
+      <w:r>
+        <w:rPr>
+          <w:rFonts w:ascii="Georgia" w:hAnsi="Georgia"/>
+          <w:b/>
+          <w:color w:val="333333"/>
+          <w:sz w:val="21"/>
+          <w:szCs w:val="21"/>
+        </w:rPr>
+        <w:t>Which of these grains is considered a complete protein?</w:t>
+      </w:r>
+    </w:p>
+    <w:p>
+      <w:pPr>
+        <w:rPr>
+          <w:rFonts w:ascii="Georgia" w:hAnsi="Georgia"/>
+          <w:color w:val="333333"/>
+          <w:sz w:val="21"/>
+          <w:szCs w:val="21"/>
+        </w:rPr>
+      </w:pPr>
+      <w:r>
+        <w:rPr>
+          <w:rFonts w:ascii="Georgia" w:hAnsi="Georgia"/>
+          <w:color w:val="333333"/>
+          <w:sz w:val="21"/>
+          <w:szCs w:val="21"/>
+        </w:rPr>
+        <w:tab/>
+        <w:t>-quinoa</w:t>
+      </w:r>
+    </w:p>
+    <w:p>
+      <w:pPr>
+        <w:ind w:left="720"/>
+      </w:pPr>
+      <w:r>
+        <w:rPr>
+          <w:rFonts w:ascii="Arial" w:hAnsi="Arial" w:cs="Arial"/>
+          <w:color w:val="545454"/>
+          <w:shd w:val="clear" w:color="auto" w:fill="FFFFFF"/>
+        </w:rPr>
+        <w:t>Eating a</w:t>
+      </w:r>
+      <w:r>
+        <w:rPr>
+          <w:rStyle w:val="apple-converted-space"/>
+          <w:rFonts w:ascii="Arial" w:hAnsi="Arial" w:cs="Arial"/>
+          <w:color w:val="545454"/>
+          <w:shd w:val="clear" w:color="auto" w:fill="FFFFFF"/>
+        </w:rPr>
+        <w:t> </w:t>
+      </w:r>
+      <w:r>
+        <w:rPr>
+          <w:rStyle w:val="Emphasis"/>
+          <w:rFonts w:ascii="Arial" w:hAnsi="Arial" w:cs="Arial"/>
+          <w:b/>
+          <w:bCs/>
+          <w:i w:val="0"/>
+          <w:iCs w:val="0"/>
+          <w:color w:val="545454"/>
+          <w:shd w:val="clear" w:color="auto" w:fill="FFFFFF"/>
+        </w:rPr>
+        <w:t>healthy diet</w:t>
+      </w:r>
+      <w:r>
+        <w:rPr>
+          <w:rStyle w:val="apple-converted-space"/>
+          <w:rFonts w:ascii="Arial" w:hAnsi="Arial" w:cs="Arial"/>
+          <w:color w:val="545454"/>
+          <w:shd w:val="clear" w:color="auto" w:fill="FFFFFF"/>
+        </w:rPr>
+        <w:t> </w:t>
+      </w:r>
+      <w:r>
+        <w:rPr>
+          <w:rFonts w:ascii="Arial" w:hAnsi="Arial" w:cs="Arial"/>
+          <w:color w:val="545454"/>
+          <w:shd w:val="clear" w:color="auto" w:fill="FFFFFF"/>
+        </w:rPr>
+        <w:t>is important, but sometimes can be a struggle. ... So,</w:t>
+      </w:r>
+      <w:r>
+        <w:rPr>
+          <w:rFonts w:ascii="Arial" w:hAnsi="Arial" w:cs="Arial"/>
+          <w:color w:val="545454"/>
+          <w:shd w:val="clear" w:color="auto" w:fill="FFFFFF"/>
+        </w:rPr>
+        <w:tab/>
+      </w:r>
+      <w:r>
+        <w:rPr>
+          <w:rFonts w:ascii="Arial" w:hAnsi="Arial" w:cs="Arial"/>
+          <w:color w:val="545454"/>
+          <w:shd w:val="clear" w:color="auto" w:fill="FFFFFF"/>
+        </w:rPr>
+        <w:t xml:space="preserve"> next</w:t>
+      </w:r>
+      <w:r>
+        <w:rPr>
+          <w:rStyle w:val="apple-converted-space"/>
+          <w:rFonts w:ascii="Arial" w:hAnsi="Arial" w:cs="Arial"/>
+          <w:color w:val="545454"/>
+          <w:shd w:val="clear" w:color="auto" w:fill="FFFFFF"/>
+        </w:rPr>
+        <w:t> </w:t>
+      </w:r>
+      <w:r>
+        <w:rPr>
+          <w:rStyle w:val="Emphasis"/>
+          <w:rFonts w:ascii="Arial" w:hAnsi="Arial" w:cs="Arial"/>
+          <w:b/>
+          <w:bCs/>
+          <w:i w:val="0"/>
+          <w:iCs w:val="0"/>
+          <w:color w:val="545454"/>
+          <w:shd w:val="clear" w:color="auto" w:fill="FFFFFF"/>
+        </w:rPr>
+        <w:t>time</w:t>
+      </w:r>
+      <w:r>
+        <w:rPr>
+          <w:rStyle w:val="apple-converted-space"/>
+          <w:rFonts w:ascii="Arial" w:hAnsi="Arial" w:cs="Arial"/>
+          <w:color w:val="545454"/>
+          <w:shd w:val="clear" w:color="auto" w:fill="FFFFFF"/>
+        </w:rPr>
+        <w:t> </w:t>
+      </w:r>
+      <w:r>
+        <w:rPr>
+          <w:rFonts w:ascii="Arial" w:hAnsi="Arial" w:cs="Arial"/>
+          <w:color w:val="545454"/>
+          <w:shd w:val="clear" w:color="auto" w:fill="FFFFFF"/>
+        </w:rPr>
+        <w:t>you are preparing something</w:t>
+      </w:r>
+      <w:r>
+        <w:rPr>
+          <w:rStyle w:val="apple-converted-space"/>
+          <w:rFonts w:ascii="Arial" w:hAnsi="Arial" w:cs="Arial"/>
+          <w:color w:val="545454"/>
+          <w:shd w:val="clear" w:color="auto" w:fill="FFFFFF"/>
+        </w:rPr>
+        <w:t> </w:t>
+      </w:r>
+      <w:r>
+        <w:rPr>
+          <w:rStyle w:val="Emphasis"/>
+          <w:rFonts w:ascii="Arial" w:hAnsi="Arial" w:cs="Arial"/>
+          <w:b/>
+          <w:bCs/>
+          <w:i w:val="0"/>
+          <w:iCs w:val="0"/>
+          <w:color w:val="545454"/>
+          <w:shd w:val="clear" w:color="auto" w:fill="FFFFFF"/>
+        </w:rPr>
+        <w:t>healthy</w:t>
+      </w:r>
+      <w:r>
+        <w:rPr>
+          <w:rFonts w:ascii="Arial" w:hAnsi="Arial" w:cs="Arial"/>
+          <w:color w:val="545454"/>
+          <w:shd w:val="clear" w:color="auto" w:fill="FFFFFF"/>
+        </w:rPr>
+        <w:t>, make sure that you ...Pumpkin is a low-</w:t>
+      </w:r>
       <w:bookmarkStart w:id="0" w:name="_GoBack"/>
       <w:bookmarkEnd w:id="0"/>
-    </w:p>
-    <w:p>
-      <w:pPr>
-        <w:rPr>
-          <w:b/>
-        </w:rPr>
-      </w:pPr>
-      <w:r>
-        <w:rPr>
-          <w:b/>
-        </w:rPr>
-        <w:t>Why is salmon good for you?</w:t>
-      </w:r>
-    </w:p>
-    <w:p>
-      <w:pPr>
-        <w:rPr>
-          <w:rFonts w:ascii="Georgia" w:hAnsi="Georgia"/>
-          <w:color w:val="333333"/>
-          <w:sz w:val="21"/>
-          <w:szCs w:val="21"/>
-        </w:rPr>
-      </w:pPr>
-      <w:r>
-        <w:tab/>
-      </w:r>
-      <w:proofErr w:type="gramStart"/>
-      <w:r>
-        <w:t>-r</w:t>
-      </w:r>
-      <w:r>
-        <w:rPr>
-          <w:rFonts w:ascii="Georgia" w:hAnsi="Georgia"/>
-          <w:color w:val="333333"/>
-          <w:sz w:val="21"/>
-          <w:szCs w:val="21"/>
-        </w:rPr>
-        <w:t>ich in vitamin D and omega-3 fatty acids, which will protect your heart.</w:t>
-      </w:r>
-      <w:proofErr w:type="gramEnd"/>
-    </w:p>
-    <w:p>
-      <w:pPr>
-        <w:rPr>
-          <w:rFonts w:ascii="Georgia" w:hAnsi="Georgia"/>
-          <w:color w:val="333333"/>
-          <w:sz w:val="21"/>
-          <w:szCs w:val="21"/>
-        </w:rPr>
-      </w:pPr>
-    </w:p>
-    <w:p>
-      <w:pPr>
-        <w:rPr>
-          <w:rFonts w:ascii="Georgia" w:hAnsi="Georgia"/>
-          <w:b/>
-          <w:color w:val="333333"/>
-          <w:sz w:val="21"/>
-          <w:szCs w:val="21"/>
-        </w:rPr>
-      </w:pPr>
-      <w:r>
-        <w:rPr>
-          <w:rFonts w:ascii="Georgia" w:hAnsi="Georgia"/>
-          <w:b/>
-          <w:color w:val="333333"/>
-          <w:sz w:val="21"/>
-          <w:szCs w:val="21"/>
-        </w:rPr>
-        <w:t>Which of these nuts has the highest antioxidant content?</w:t>
-      </w:r>
-    </w:p>
-    <w:p>
-      <w:pPr>
-        <w:rPr>
-          <w:rFonts w:ascii="Georgia" w:hAnsi="Georgia"/>
-          <w:color w:val="333333"/>
-          <w:sz w:val="21"/>
-          <w:szCs w:val="21"/>
-        </w:rPr>
-      </w:pPr>
-      <w:r>
-        <w:rPr>
-          <w:rFonts w:ascii="Georgia" w:hAnsi="Georgia"/>
-          <w:color w:val="333333"/>
-          <w:sz w:val="21"/>
-          <w:szCs w:val="21"/>
-        </w:rPr>
-        <w:tab/>
-        <w:t>-Walnuts</w:t>
-      </w:r>
-    </w:p>
-    <w:p/>
-    <w:p>
-      <w:pPr>
-        <w:rPr>
-          <w:b/>
-        </w:rPr>
-      </w:pPr>
-      <w:r>
-        <w:rPr>
-          <w:b/>
-        </w:rPr>
-        <w:t>What beneficial chemical does dark chocolate contain?</w:t>
-      </w:r>
-    </w:p>
-    <w:p>
-      <w:pPr>
-        <w:ind w:firstLine="720"/>
-        <w:rPr>
-          <w:rFonts w:ascii="Georgia" w:hAnsi="Georgia"/>
-          <w:color w:val="333333"/>
-          <w:sz w:val="21"/>
-          <w:szCs w:val="21"/>
-        </w:rPr>
-      </w:pPr>
-      <w:r>
-        <w:rPr>
-          <w:rFonts w:ascii="Georgia" w:hAnsi="Georgia"/>
-          <w:color w:val="333333"/>
-          <w:sz w:val="21"/>
-          <w:szCs w:val="21"/>
-        </w:rPr>
-        <w:t>-</w:t>
-      </w:r>
-      <w:proofErr w:type="spellStart"/>
-      <w:r>
-        <w:rPr>
-          <w:rFonts w:ascii="Georgia" w:hAnsi="Georgia"/>
-          <w:color w:val="333333"/>
-          <w:sz w:val="21"/>
-          <w:szCs w:val="21"/>
-        </w:rPr>
-        <w:t>flavonol</w:t>
-      </w:r>
-      <w:proofErr w:type="spellEnd"/>
-    </w:p>
-    <w:p>
-      <w:pPr>
-        <w:rPr>
-          <w:rFonts w:ascii="Georgia" w:hAnsi="Georgia"/>
-          <w:color w:val="333333"/>
-          <w:sz w:val="21"/>
-          <w:szCs w:val="21"/>
-        </w:rPr>
-      </w:pPr>
-    </w:p>
-    <w:p>
-      <w:pPr>
-        <w:rPr>
-          <w:rFonts w:ascii="Georgia" w:hAnsi="Georgia"/>
-          <w:b/>
-          <w:color w:val="333333"/>
-          <w:sz w:val="21"/>
-          <w:szCs w:val="21"/>
-        </w:rPr>
-      </w:pPr>
-      <w:r>
-        <w:rPr>
-          <w:rFonts w:ascii="Georgia" w:hAnsi="Georgia"/>
-          <w:b/>
-          <w:color w:val="333333"/>
-          <w:sz w:val="21"/>
-          <w:szCs w:val="21"/>
-        </w:rPr>
-        <w:t>Which of these grains is considered a complete protein?</w:t>
-      </w:r>
-    </w:p>
-    <w:p>
-      <w:r>
-        <w:rPr>
-          <w:rFonts w:ascii="Georgia" w:hAnsi="Georgia"/>
-          <w:color w:val="333333"/>
-          <w:sz w:val="21"/>
-          <w:szCs w:val="21"/>
-        </w:rPr>
-        <w:tab/>
-        <w:t>-quinoa</w:t>
+      <w:r>
+        <w:rPr>
+          <w:rFonts w:ascii="Arial" w:hAnsi="Arial" w:cs="Arial"/>
+          <w:color w:val="545454"/>
+          <w:shd w:val="clear" w:color="auto" w:fill="FFFFFF"/>
+        </w:rPr>
+        <w:t>calorie vegetable ...</w:t>
+      </w:r>
+      <w:r>
+        <w:rPr>
+          <w:rFonts w:ascii="Arial" w:hAnsi="Arial" w:cs="Arial"/>
+          <w:color w:val="545454"/>
+          <w:shd w:val="clear" w:color="auto" w:fill="FFFFFF"/>
+        </w:rPr>
+        <w:t xml:space="preserve"> </w:t>
+      </w:r>
+      <w:r>
+        <w:rPr>
+          <w:rFonts w:ascii="Arial" w:hAnsi="Arial" w:cs="Arial"/>
+          <w:color w:val="545454"/>
+          <w:shd w:val="clear" w:color="auto" w:fill="FFFFFF"/>
+        </w:rPr>
+        <w:t>Black beans even have a small amount of omega-3 fatty acids </w:t>
       </w:r>
       <w:r>
         <w:rPr>
@@ -437,6 +831,34 @@
     <w:semiHidden/>
     <w:unhideWhenUsed/>
   </w:style>
+  <w:style w:type="character" w:styleId="Hyperlink">
+    <w:name w:val="Hyperlink"/>
+    <w:basedOn w:val="DefaultParagraphFont"/>
+    <w:uiPriority w:val="99"/>
+    <w:semiHidden/>
+    <w:unhideWhenUsed/>
+    <w:rsid w:val="007212FE"/>
+    <w:rPr>
+      <w:color w:val="0000FF"/>
+      <w:u w:val="single"/>
+    </w:rPr>
+  </w:style>
+  <w:style w:type="character" w:customStyle="1" w:styleId="apple-converted-space">
+    <w:name w:val="apple-converted-space"/>
+    <w:basedOn w:val="DefaultParagraphFont"/>
+    <w:rsid w:val="007212FE"/>
+  </w:style>
+  <w:style w:type="character" w:styleId="Emphasis">
+    <w:name w:val="Emphasis"/>
+    <w:basedOn w:val="DefaultParagraphFont"/>
+    <w:uiPriority w:val="20"/>
+    <w:qFormat/>
+    <w:rsid w:val="007212FE"/>
+    <w:rPr>
+      <w:i/>
+      <w:iCs/>
+    </w:rPr>
+  </w:style>
 </w:styles>
 </file>
 
@@ -626,6 +1048,34 @@
     <w:uiPriority w:val="99"/>
     <w:semiHidden/>
     <w:unhideWhenUsed/>
+  </w:style>
+  <w:style w:type="character" w:styleId="Hyperlink">
+    <w:name w:val="Hyperlink"/>
+    <w:basedOn w:val="DefaultParagraphFont"/>
+    <w:uiPriority w:val="99"/>
+    <w:semiHidden/>
+    <w:unhideWhenUsed/>
+    <w:rsid w:val="007212FE"/>
+    <w:rPr>
+      <w:color w:val="0000FF"/>
+      <w:u w:val="single"/>
+    </w:rPr>
+  </w:style>
+  <w:style w:type="character" w:customStyle="1" w:styleId="apple-converted-space">
+    <w:name w:val="apple-converted-space"/>
+    <w:basedOn w:val="DefaultParagraphFont"/>
+    <w:rsid w:val="007212FE"/>
+  </w:style>
+  <w:style w:type="character" w:styleId="Emphasis">
+    <w:name w:val="Emphasis"/>
+    <w:basedOn w:val="DefaultParagraphFont"/>
+    <w:uiPriority w:val="20"/>
+    <w:qFormat/>
+    <w:rsid w:val="007212FE"/>
+    <w:rPr>
+      <w:i/>
+      <w:iCs/>
+    </w:rPr>
   </w:style>
 </w:styles>
 </file>

</xml_diff>